<commit_message>
api para generacion de anexo tablas analiticas
</commit_message>
<xml_diff>
--- a/back/ReporteProyecto3.docx
+++ b/back/ReporteProyecto3.docx
@@ -57,6 +57,27 @@
             </w:r>
           </w:p>
         </w:tc>
+        <w:tc>
+          <w:tcPr>
+            <w:vMerge w:val="restart"/>
+            <w:shd w:fill="D9D9D9" w:color="auto" w:val="clear"/>
+            <w:vAlign w:val="center"/>
+          </w:tcPr>
+          <w:p>
+            <w:pPr>
+              <w:jc w:val="center"/>
+            </w:pPr>
+            <w:r>
+              <w:t xml:space="preserve">Nivel</w:t>
+            </w:r>
+            <w:r>
+              <w:br/>
+            </w:r>
+            <w:r>
+              <w:t xml:space="preserve">Guía</w:t>
+            </w:r>
+          </w:p>
+        </w:tc>
       </w:tr>
       <w:tr>
         <w:tc>
@@ -88,6 +109,12 @@
             </w:r>
           </w:p>
         </w:tc>
+        <w:tc>
+          <w:tcPr>
+            <w:vMerge w:val="continue"/>
+          </w:tcPr>
+          <w:p/>
+        </w:tc>
       </w:tr>
       <w:tr>
         <w:tc>
@@ -196,6 +223,12 @@
             </w:r>
           </w:p>
         </w:tc>
+        <w:tc>
+          <w:tcPr>
+            <w:vMerge w:val="continue"/>
+          </w:tcPr>
+          <w:p/>
+        </w:tc>
       </w:tr>
       <w:tr>
         <w:tc>
@@ -304,6 +337,12 @@
             </w:r>
           </w:p>
         </w:tc>
+        <w:tc>
+          <w:tcPr>
+            <w:vMerge w:val="continue"/>
+          </w:tcPr>
+          <w:p/>
+        </w:tc>
       </w:tr>
       <w:tr>
         <w:tc>
@@ -442,17 +481,10 @@
         </w:tc>
         <w:tc>
           <w:tcPr>
-            <w:shd w:fill="D9D9D9" w:color="auto" w:val="clear"/>
-            <w:vAlign w:val="center"/>
-          </w:tcPr>
-          <w:p>
-            <w:pPr>
-              <w:jc w:val="center"/>
-            </w:pPr>
-            <w:r>
-              <w:t xml:space="preserve">Guía</w:t>
-            </w:r>
-          </w:p>
+            <w:vMerge w:val="continue"/>
+            <w:shd w:fill="D9D9D9" w:color="auto" w:val="clear"/>
+          </w:tcPr>
+          <w:p/>
         </w:tc>
       </w:tr>
       <w:tr>
@@ -764,6 +796,27 @@
             </w:r>
           </w:p>
         </w:tc>
+        <w:tc>
+          <w:tcPr>
+            <w:vMerge w:val="restart"/>
+            <w:shd w:fill="D9D9D9" w:color="auto" w:val="clear"/>
+            <w:vAlign w:val="center"/>
+          </w:tcPr>
+          <w:p>
+            <w:pPr>
+              <w:jc w:val="center"/>
+            </w:pPr>
+            <w:r>
+              <w:t xml:space="preserve">Nivel</w:t>
+            </w:r>
+            <w:r>
+              <w:br/>
+            </w:r>
+            <w:r>
+              <w:t xml:space="preserve">Guía</w:t>
+            </w:r>
+          </w:p>
+        </w:tc>
       </w:tr>
       <w:tr>
         <w:tc>
@@ -795,6 +848,12 @@
             </w:r>
           </w:p>
         </w:tc>
+        <w:tc>
+          <w:tcPr>
+            <w:vMerge w:val="continue"/>
+          </w:tcPr>
+          <w:p/>
+        </w:tc>
       </w:tr>
       <w:tr>
         <w:tc>
@@ -903,6 +962,12 @@
             </w:r>
           </w:p>
         </w:tc>
+        <w:tc>
+          <w:tcPr>
+            <w:vMerge w:val="continue"/>
+          </w:tcPr>
+          <w:p/>
+        </w:tc>
       </w:tr>
       <w:tr>
         <w:tc>
@@ -1011,6 +1076,12 @@
             </w:r>
           </w:p>
         </w:tc>
+        <w:tc>
+          <w:tcPr>
+            <w:vMerge w:val="continue"/>
+          </w:tcPr>
+          <w:p/>
+        </w:tc>
       </w:tr>
       <w:tr>
         <w:tc>
@@ -1149,17 +1220,10 @@
         </w:tc>
         <w:tc>
           <w:tcPr>
-            <w:shd w:fill="D9D9D9" w:color="auto" w:val="clear"/>
-            <w:vAlign w:val="center"/>
-          </w:tcPr>
-          <w:p>
-            <w:pPr>
-              <w:jc w:val="center"/>
-            </w:pPr>
-            <w:r>
-              <w:t xml:space="preserve">Guía</w:t>
-            </w:r>
-          </w:p>
+            <w:vMerge w:val="continue"/>
+            <w:shd w:fill="D9D9D9" w:color="auto" w:val="clear"/>
+          </w:tcPr>
+          <w:p/>
         </w:tc>
       </w:tr>
       <w:tr>

</xml_diff>